<commit_message>
check usergroup for trigger activation
</commit_message>
<xml_diff>
--- a/docs/Architecture et Manuel de réutilisation.docx
+++ b/docs/Architecture et Manuel de réutilisation.docx
@@ -751,52 +751,28 @@
       </w:pPr>
       <w:r>
         <w:rPr/>
-        <w:t>La class</w:t>
-      </w:r>
-      <w:r>
-        <w:rPr/>
-        <w:t>e</w:t>
-      </w:r>
-      <w:r>
-        <w:rPr/>
-        <w:t xml:space="preserve"> Scheduler </w:t>
-      </w:r>
-      <w:r>
-        <w:rPr/>
-        <w:t>agit comme un échéancier qui génère des événements de période aléatoire selon une loi de probabilité. Cet objet propose deux méthodes à cette fin, l'une plus générale et l'autre plus facile. La signature de la méthode générale est CancellableRef addRandomIssue(Duration init, RandomPeriodStrategy randomPeriodFactory, StopCriteria stopCriteria, Runnable eventRunnable) : on indique, dans l'ordre un délai initial, une loi de probabilité, un critère d'arrêt et enfin ce qui doit se passer pendant cet événement. Puisque nous voulons simuler des recettes qui sont activées aléatoirement, la signature de la seconde méthode est : CancellableRef periodicallyActivate(RandomPeriodStrategy randomPeriodFactory, StopCriteria stopCriterion, final Recipe recipe) et l'on passe en argument la loi de probabilité, le critère d'arrêt et la recette en question.</w:t>
-      </w:r>
-    </w:p>
-    <w:p>
-      <w:pPr>
-        <w:pStyle w:val="Normal"/>
-        <w:jc w:val="both"/>
-        <w:rPr/>
-      </w:pPr>
-      <w:r>
-        <w:rPr/>
-      </w:r>
-    </w:p>
-    <w:p>
-      <w:pPr>
-        <w:pStyle w:val="Normal"/>
-        <w:jc w:val="both"/>
-        <w:rPr/>
-      </w:pPr>
-      <w:r>
-        <w:rPr/>
-        <w:t>L'argument qui indique la loi de probabilité est grosso modo un pointeur de fonction. Puisque Java 7 interdit en quelque sorte de passer une fonction en argument, nous avons choisi de mettre en œuvre le patron de conception « stratégie » que nous implémentons avec une interface. En effet, les arguments de ces deux fonctions demandent en loi de probabilité un objet qui implémente l'interface  RandomPeriodStrategy. Cependant, cette interface n'est réalisée par aucune classe nommée. De la même manière qu'on définit un objet Runnable par une classe anonyme qui surcharge la méthode run(), la loi de probabilité est définie comme un objet de classe anonyme qui surcharge la méthode getPeriod(). Cet objet est défini à la volée dans le code et n'importe quel loi de probabilité peut être utilisée. D'un côté mathématique, la classe StdRandom offre une collection de loi</w:t>
-      </w:r>
-      <w:r>
-        <w:rPr/>
-        <w:t>s</w:t>
-      </w:r>
-      <w:r>
-        <w:rPr/>
-        <w:t xml:space="preserve"> de probabilité </w:t>
-      </w:r>
-      <w:r>
-        <w:rPr/>
-        <w:t>dont on peut se servir.</w:t>
+        <w:t>La classe Scheduler agit comme un échéancier qui génère des événements de période aléatoire selon une loi de probabilité. Cet objet propose deux méthodes à cette fin, l'une plus générale et l'autre plus facile. La signature de la méthode générale est CancellableRef addRandomIssue(Duration init, RandomPeriodStrategy randomPeriodFactory, StopCriteria stopCriteria, Runnable eventRunnable) : on indique, dans l'ordre un délai initial, une loi de probabilité, un critère d'arrêt et enfin ce qui doit se passer pendant cet événement. Puisque nous voulons simuler des recettes qui sont activées aléatoirement, la signature de la seconde méthode est : CancellableRef periodicallyActivate(RandomPeriodStrategy randomPeriodFactory, StopCriteria stopCriterion, final Recipe recipe) et l'on passe en argument la loi de probabilité, le critère d'arrêt et la recette en question.</w:t>
+      </w:r>
+    </w:p>
+    <w:p>
+      <w:pPr>
+        <w:pStyle w:val="Normal"/>
+        <w:jc w:val="both"/>
+        <w:rPr/>
+      </w:pPr>
+      <w:r>
+        <w:rPr/>
+      </w:r>
+    </w:p>
+    <w:p>
+      <w:pPr>
+        <w:pStyle w:val="Normal"/>
+        <w:jc w:val="both"/>
+        <w:rPr/>
+      </w:pPr>
+      <w:r>
+        <w:rPr/>
+        <w:t>L'argument qui indique la loi de probabilité est grosso modo un pointeur de fonction. Puisque Java 7 interdit en quelque sorte de passer une fonction en argument, nous avons choisi de mettre en œuvre le patron de conception « stratégie » que nous implémentons avec une interface. En effet, les arguments de ces deux fonctions demandent en loi de probabilité un objet qui implémente l'interface  RandomPeriodStrategy. Cependant, cette interface n'est réalisée par aucune classe nommée. De la même manière qu'on définit un objet Runnable par une classe anonyme qui surcharge la méthode run(), la loi de probabilité est définie comme un objet de classe anonyme qui surcharge la méthode getPeriod(). Cet objet est défini à la volée dans le code et n'importe quel loi de probabilité peut être utilisée. D'un côté mathématique, la classe StdRandom offre une collection de lois de probabilité dont on peut se servir.</w:t>
       </w:r>
     </w:p>
     <w:p>
@@ -839,6 +815,75 @@
       <w:r>
         <w:rPr/>
         <w:t xml:space="preserve"> qui reprend la classe Cancellable de l'objet akka.actor.Scheduler initialement proposé par akka. Un objet CancellableRef dispose d'une méthode cancel() pour l'annuler sans attendre la fin de son critère d'arrêt. Notre objet Scheduler lui-même propose également une méthode cancelAll() pour annuler tous les événements aléatoires.</w:t>
+      </w:r>
+    </w:p>
+    <w:p>
+      <w:pPr>
+        <w:pStyle w:val="Normal"/>
+        <w:jc w:val="both"/>
+        <w:rPr/>
+      </w:pPr>
+      <w:r>
+        <w:rPr/>
+      </w:r>
+    </w:p>
+    <w:p>
+      <w:pPr>
+        <w:pStyle w:val="Normal"/>
+        <w:jc w:val="both"/>
+        <w:rPr>
+          <w:u w:val="single"/>
+        </w:rPr>
+      </w:pPr>
+      <w:r>
+        <w:rPr>
+          <w:u w:val="single"/>
+        </w:rPr>
+        <w:t>Visualisation du graphe des recettes</w:t>
+      </w:r>
+    </w:p>
+    <w:p>
+      <w:pPr>
+        <w:pStyle w:val="Normal"/>
+        <w:jc w:val="both"/>
+        <w:rPr>
+          <w:u w:val="none"/>
+        </w:rPr>
+      </w:pPr>
+      <w:r>
+        <w:rPr>
+          <w:u w:val="none"/>
+        </w:rPr>
+        <w:t>Puisque les recettes lie un acteur à un autre, il est intéressant de les visualiser dans un graphe. Nous utilisons pour cela l'outil de gestion de graphe Gephi. Puisque la génération du graphe est complètement indépendante de la simulation et prend un peu de temps, nous avons choisi de la traiter dans un exécutable ajouté en tant que bibliothèque, ce qui présente l'avantage d'un faible couplage.</w:t>
+      </w:r>
+    </w:p>
+    <w:p>
+      <w:pPr>
+        <w:pStyle w:val="Normal"/>
+        <w:jc w:val="both"/>
+        <w:rPr>
+          <w:u w:val="none"/>
+        </w:rPr>
+      </w:pPr>
+      <w:r>
+        <w:rPr>
+          <w:u w:val="none"/>
+        </w:rPr>
+      </w:r>
+    </w:p>
+    <w:p>
+      <w:pPr>
+        <w:pStyle w:val="Normal"/>
+        <w:jc w:val="both"/>
+        <w:rPr>
+          <w:u w:val="none"/>
+        </w:rPr>
+      </w:pPr>
+      <w:r>
+        <w:rPr>
+          <w:u w:val="none"/>
+        </w:rPr>
+        <w:t>Sans entrer dans les détails techniques de ce qui n'est pas le cœur de notre simulation, on peut dire que la communication s'effectue par fichiers : quand l'ensemble des données change, un fichier d'export est généré. Suivant les arguments qu'on lui passe, l'exécutable lit ce fichier et produit un graphe. Deux supports de productions sont possibles : un fichier svg et un applet Java. La deuxième possibilité offre la possibilité d'explorer le graphe. Enfin, le fichier d'export généré peut aussi être importé dans Gephi lui-même pour des calculs plus poussés sur ce graphe (rayon, diamètre et autre).</w:t>
       </w:r>
     </w:p>
     <w:sectPr>
@@ -860,7 +905,6 @@
     <w:rPrDefault>
       <w:rPr>
         <w:rFonts w:ascii="Cambria" w:hAnsi="Cambria" w:eastAsia="ＭＳ 明朝" w:cs="" w:asciiTheme="minorHAnsi" w:cstheme="minorBidi" w:eastAsiaTheme="minorEastAsia" w:hAnsiTheme="minorHAnsi"/>
-        <w:sz w:val="24"/>
         <w:szCs w:val="24"/>
         <w:lang w:val="en-US" w:eastAsia="en-US" w:bidi="ar-SA"/>
       </w:rPr>
@@ -1019,7 +1063,7 @@
     </w:pPr>
     <w:rPr>
       <w:rFonts w:ascii="Cambria" w:hAnsi="Cambria" w:eastAsia="ＭＳ 明朝" w:cs="" w:asciiTheme="minorHAnsi" w:cstheme="minorBidi" w:eastAsiaTheme="minorEastAsia" w:hAnsiTheme="minorHAnsi"/>
-      <w:color w:val="auto"/>
+      <w:color w:val="00000A"/>
       <w:sz w:val="24"/>
       <w:szCs w:val="24"/>
       <w:lang w:val="fr-FR" w:eastAsia="en-US" w:bidi="ar-SA"/>

</xml_diff>

<commit_message>
doc + packages + graph
</commit_message>
<xml_diff>
--- a/docs/Architecture et Manuel de réutilisation.docx
+++ b/docs/Architecture et Manuel de réutilisation.docx
@@ -751,52 +751,28 @@
       </w:pPr>
       <w:r>
         <w:rPr/>
-        <w:t>La class</w:t>
-      </w:r>
-      <w:r>
-        <w:rPr/>
-        <w:t>e</w:t>
-      </w:r>
-      <w:r>
-        <w:rPr/>
-        <w:t xml:space="preserve"> Scheduler </w:t>
-      </w:r>
-      <w:r>
-        <w:rPr/>
-        <w:t>agit comme un échéancier qui génère des événements de période aléatoire selon une loi de probabilité. Cet objet propose deux méthodes à cette fin, l'une plus générale et l'autre plus facile. La signature de la méthode générale est CancellableRef addRandomIssue(Duration init, RandomPeriodStrategy randomPeriodFactory, StopCriteria stopCriteria, Runnable eventRunnable) : on indique, dans l'ordre un délai initial, une loi de probabilité, un critère d'arrêt et enfin ce qui doit se passer pendant cet événement. Puisque nous voulons simuler des recettes qui sont activées aléatoirement, la signature de la seconde méthode est : CancellableRef periodicallyActivate(RandomPeriodStrategy randomPeriodFactory, StopCriteria stopCriterion, final Recipe recipe) et l'on passe en argument la loi de probabilité, le critère d'arrêt et la recette en question.</w:t>
-      </w:r>
-    </w:p>
-    <w:p>
-      <w:pPr>
-        <w:pStyle w:val="Normal"/>
-        <w:jc w:val="both"/>
-        <w:rPr/>
-      </w:pPr>
-      <w:r>
-        <w:rPr/>
-      </w:r>
-    </w:p>
-    <w:p>
-      <w:pPr>
-        <w:pStyle w:val="Normal"/>
-        <w:jc w:val="both"/>
-        <w:rPr/>
-      </w:pPr>
-      <w:r>
-        <w:rPr/>
-        <w:t>L'argument qui indique la loi de probabilité est grosso modo un pointeur de fonction. Puisque Java 7 interdit en quelque sorte de passer une fonction en argument, nous avons choisi de mettre en œuvre le patron de conception « stratégie » que nous implémentons avec une interface. En effet, les arguments de ces deux fonctions demandent en loi de probabilité un objet qui implémente l'interface  RandomPeriodStrategy. Cependant, cette interface n'est réalisée par aucune classe nommée. De la même manière qu'on définit un objet Runnable par une classe anonyme qui surcharge la méthode run(), la loi de probabilité est définie comme un objet de classe anonyme qui surcharge la méthode getPeriod(). Cet objet est défini à la volée dans le code et n'importe quel loi de probabilité peut être utilisée. D'un côté mathématique, la classe StdRandom offre une collection de loi</w:t>
-      </w:r>
-      <w:r>
-        <w:rPr/>
-        <w:t>s</w:t>
-      </w:r>
-      <w:r>
-        <w:rPr/>
-        <w:t xml:space="preserve"> de probabilité </w:t>
-      </w:r>
-      <w:r>
-        <w:rPr/>
-        <w:t>dont on peut se servir.</w:t>
+        <w:t>La classe Scheduler agit comme un échéancier qui génère des événements de période aléatoire selon une loi de probabilité. Cet objet propose deux méthodes à cette fin, l'une plus générale et l'autre plus facile. La signature de la méthode générale est CancellableRef addRandomIssue(Duration init, RandomPeriodStrategy randomPeriodFactory, StopCriteria stopCriteria, Runnable eventRunnable) : on indique, dans l'ordre un délai initial, une loi de probabilité, un critère d'arrêt et enfin ce qui doit se passer pendant cet événement. Puisque nous voulons simuler des recettes qui sont activées aléatoirement, la signature de la seconde méthode est : CancellableRef periodicallyActivate(RandomPeriodStrategy randomPeriodFactory, StopCriteria stopCriterion, final Recipe recipe) et l'on passe en argument la loi de probabilité, le critère d'arrêt et la recette en question.</w:t>
+      </w:r>
+    </w:p>
+    <w:p>
+      <w:pPr>
+        <w:pStyle w:val="Normal"/>
+        <w:jc w:val="both"/>
+        <w:rPr/>
+      </w:pPr>
+      <w:r>
+        <w:rPr/>
+      </w:r>
+    </w:p>
+    <w:p>
+      <w:pPr>
+        <w:pStyle w:val="Normal"/>
+        <w:jc w:val="both"/>
+        <w:rPr/>
+      </w:pPr>
+      <w:r>
+        <w:rPr/>
+        <w:t>L'argument qui indique la loi de probabilité est grosso modo un pointeur de fonction. Puisque Java 7 interdit en quelque sorte de passer une fonction en argument, nous avons choisi de mettre en œuvre le patron de conception « stratégie » que nous implémentons avec une interface. En effet, les arguments de ces deux fonctions demandent en loi de probabilité un objet qui implémente l'interface  RandomPeriodStrategy. Cependant, cette interface n'est réalisée par aucune classe nommée. De la même manière qu'on définit un objet Runnable par une classe anonyme qui surcharge la méthode run(), la loi de probabilité est définie comme un objet de classe anonyme qui surcharge la méthode getPeriod(). Cet objet est défini à la volée dans le code et n'importe quel loi de probabilité peut être utilisée. D'un côté mathématique, la classe StdRandom offre une collection de lois de probabilité dont on peut se servir.</w:t>
       </w:r>
     </w:p>
     <w:p>
@@ -839,6 +815,75 @@
       <w:r>
         <w:rPr/>
         <w:t xml:space="preserve"> qui reprend la classe Cancellable de l'objet akka.actor.Scheduler initialement proposé par akka. Un objet CancellableRef dispose d'une méthode cancel() pour l'annuler sans attendre la fin de son critère d'arrêt. Notre objet Scheduler lui-même propose également une méthode cancelAll() pour annuler tous les événements aléatoires.</w:t>
+      </w:r>
+    </w:p>
+    <w:p>
+      <w:pPr>
+        <w:pStyle w:val="Normal"/>
+        <w:jc w:val="both"/>
+        <w:rPr/>
+      </w:pPr>
+      <w:r>
+        <w:rPr/>
+      </w:r>
+    </w:p>
+    <w:p>
+      <w:pPr>
+        <w:pStyle w:val="Normal"/>
+        <w:jc w:val="both"/>
+        <w:rPr>
+          <w:u w:val="single"/>
+        </w:rPr>
+      </w:pPr>
+      <w:r>
+        <w:rPr>
+          <w:u w:val="single"/>
+        </w:rPr>
+        <w:t>Visualisation du graphe des recettes</w:t>
+      </w:r>
+    </w:p>
+    <w:p>
+      <w:pPr>
+        <w:pStyle w:val="Normal"/>
+        <w:jc w:val="both"/>
+        <w:rPr>
+          <w:u w:val="none"/>
+        </w:rPr>
+      </w:pPr>
+      <w:r>
+        <w:rPr>
+          <w:u w:val="none"/>
+        </w:rPr>
+        <w:t>Puisque les recettes lie un acteur à un autre, il est intéressant de les visualiser dans un graphe. Nous utilisons pour cela l'outil de gestion de graphe Gephi. Puisque la génération du graphe est complètement indépendante de la simulation et prend un peu de temps, nous avons choisi de la traiter dans un exécutable ajouté en tant que bibliothèque, ce qui présente l'avantage d'un faible couplage.</w:t>
+      </w:r>
+    </w:p>
+    <w:p>
+      <w:pPr>
+        <w:pStyle w:val="Normal"/>
+        <w:jc w:val="both"/>
+        <w:rPr>
+          <w:u w:val="none"/>
+        </w:rPr>
+      </w:pPr>
+      <w:r>
+        <w:rPr>
+          <w:u w:val="none"/>
+        </w:rPr>
+      </w:r>
+    </w:p>
+    <w:p>
+      <w:pPr>
+        <w:pStyle w:val="Normal"/>
+        <w:jc w:val="both"/>
+        <w:rPr>
+          <w:u w:val="none"/>
+        </w:rPr>
+      </w:pPr>
+      <w:r>
+        <w:rPr>
+          <w:u w:val="none"/>
+        </w:rPr>
+        <w:t>Sans entrer dans les détails techniques de ce qui n'est pas le cœur de notre simulation, on peut dire que la communication s'effectue par fichiers : quand l'ensemble des données change, un fichier d'export est généré. Suivant les arguments qu'on lui passe, l'exécutable lit ce fichier et produit un graphe. Deux supports de productions sont possibles : un fichier svg et un applet Java. La deuxième possibilité offre la possibilité d'explorer le graphe. Enfin, le fichier d'export généré peut aussi être importé dans Gephi lui-même pour des calculs plus poussés sur ce graphe (rayon, diamètre et autre).</w:t>
       </w:r>
     </w:p>
     <w:sectPr>
@@ -860,7 +905,6 @@
     <w:rPrDefault>
       <w:rPr>
         <w:rFonts w:ascii="Cambria" w:hAnsi="Cambria" w:eastAsia="ＭＳ 明朝" w:cs="" w:asciiTheme="minorHAnsi" w:cstheme="minorBidi" w:eastAsiaTheme="minorEastAsia" w:hAnsiTheme="minorHAnsi"/>
-        <w:sz w:val="24"/>
         <w:szCs w:val="24"/>
         <w:lang w:val="en-US" w:eastAsia="en-US" w:bidi="ar-SA"/>
       </w:rPr>
@@ -1019,7 +1063,7 @@
     </w:pPr>
     <w:rPr>
       <w:rFonts w:ascii="Cambria" w:hAnsi="Cambria" w:eastAsia="ＭＳ 明朝" w:cs="" w:asciiTheme="minorHAnsi" w:cstheme="minorBidi" w:eastAsiaTheme="minorEastAsia" w:hAnsiTheme="minorHAnsi"/>
-      <w:color w:val="auto"/>
+      <w:color w:val="00000A"/>
       <w:sz w:val="24"/>
       <w:szCs w:val="24"/>
       <w:lang w:val="fr-FR" w:eastAsia="en-US" w:bidi="ar-SA"/>

</xml_diff>